<commit_message>
update: updated step1 files.
</commit_message>
<xml_diff>
--- a/Step 1 - Problem Definition & System Design/Project Problem Description.docx
+++ b/Step 1 - Problem Definition & System Design/Project Problem Description.docx
@@ -4,7 +4,7 @@
   <w:body>
     <w:p>
       <w:pPr>
-        <w:pStyle w:val="Normal1"/>
+        <w:pStyle w:val="LOnormal"/>
         <w:jc w:val="center"/>
         <w:rPr>
           <w:sz w:val="36"/>
@@ -21,7 +21,7 @@
     </w:p>
     <w:p>
       <w:pPr>
-        <w:pStyle w:val="Normal1"/>
+        <w:pStyle w:val="LOnormal"/>
         <w:rPr/>
       </w:pPr>
       <w:r>
@@ -30,7 +30,7 @@
     </w:p>
     <w:p>
       <w:pPr>
-        <w:pStyle w:val="Normal1"/>
+        <w:pStyle w:val="LOnormal"/>
         <w:rPr>
           <w:b/>
           <w:b/>
@@ -49,69 +49,77 @@
     </w:p>
     <w:p>
       <w:pPr>
-        <w:pStyle w:val="Normal1"/>
-        <w:rPr>
-          <w:sz w:val="24"/>
-          <w:szCs w:val="24"/>
-        </w:rPr>
-      </w:pPr>
-      <w:r>
-        <w:rPr>
-          <w:sz w:val="24"/>
-          <w:szCs w:val="24"/>
-        </w:rPr>
-      </w:r>
-    </w:p>
-    <w:p>
-      <w:pPr>
-        <w:pStyle w:val="Normal1"/>
-        <w:rPr>
-          <w:sz w:val="24"/>
-          <w:szCs w:val="24"/>
-        </w:rPr>
-      </w:pPr>
-      <w:r>
-        <w:rPr>
-          <w:sz w:val="24"/>
-          <w:szCs w:val="24"/>
-        </w:rPr>
-        <w:t>Your objective is to develop a computer vision and AI based passenger boarding kiosk for the airport operations which could assist airline passengers to onboard the plane without any human assistance.</w:t>
-      </w:r>
-    </w:p>
-    <w:p>
-      <w:pPr>
-        <w:pStyle w:val="Normal1"/>
-        <w:rPr>
-          <w:sz w:val="24"/>
-          <w:szCs w:val="24"/>
-        </w:rPr>
-      </w:pPr>
-      <w:r>
-        <w:rPr>
-          <w:sz w:val="24"/>
-          <w:szCs w:val="24"/>
-        </w:rPr>
-      </w:r>
-    </w:p>
-    <w:p>
-      <w:pPr>
-        <w:pStyle w:val="Normal1"/>
-        <w:rPr>
-          <w:sz w:val="24"/>
-          <w:szCs w:val="24"/>
-        </w:rPr>
-      </w:pPr>
-      <w:r>
-        <w:rPr>
-          <w:sz w:val="24"/>
-          <w:szCs w:val="24"/>
-        </w:rPr>
-        <w:t>In full working condition, the kiosk should have the following functions:</w:t>
-      </w:r>
-    </w:p>
-    <w:p>
-      <w:pPr>
-        <w:pStyle w:val="Normal1"/>
+        <w:pStyle w:val="LOnormal"/>
+        <w:rPr>
+          <w:sz w:val="24"/>
+          <w:szCs w:val="24"/>
+        </w:rPr>
+      </w:pPr>
+      <w:r>
+        <w:rPr>
+          <w:sz w:val="24"/>
+          <w:szCs w:val="24"/>
+        </w:rPr>
+      </w:r>
+    </w:p>
+    <w:p>
+      <w:pPr>
+        <w:pStyle w:val="LOnormal"/>
+        <w:rPr>
+          <w:sz w:val="24"/>
+          <w:szCs w:val="24"/>
+        </w:rPr>
+      </w:pPr>
+      <w:r>
+        <w:rPr>
+          <w:sz w:val="24"/>
+          <w:szCs w:val="24"/>
+        </w:rPr>
+        <w:t>The project objective is to develop a computer vision and AI-based passenger boarding kiosk for airport operations, aimed at facilitating the boarding process without the need for human assistance. The kiosk, when in full working condition, is expected to perform the following functions:</w:t>
+      </w:r>
+    </w:p>
+    <w:p>
+      <w:pPr>
+        <w:pStyle w:val="LOnormal"/>
+        <w:rPr>
+          <w:sz w:val="24"/>
+          <w:szCs w:val="24"/>
+        </w:rPr>
+      </w:pPr>
+      <w:r>
+        <w:rPr/>
+      </w:r>
+    </w:p>
+    <w:p>
+      <w:pPr>
+        <w:pStyle w:val="LOnormal"/>
+        <w:rPr>
+          <w:b/>
+          <w:b/>
+          <w:sz w:val="28"/>
+          <w:szCs w:val="28"/>
+        </w:rPr>
+      </w:pPr>
+      <w:r>
+        <w:rPr>
+          <w:b/>
+          <w:sz w:val="28"/>
+          <w:szCs w:val="28"/>
+        </w:rPr>
+        <w:t>Requirements</w:t>
+      </w:r>
+      <w:r>
+        <w:rPr>
+          <w:b/>
+          <w:sz w:val="28"/>
+          <w:szCs w:val="28"/>
+        </w:rPr>
+        <w:t>:</w:t>
+      </w:r>
+    </w:p>
+    <w:p>
+      <w:pPr>
+        <w:pStyle w:val="LOnormal"/>
         <w:numPr>
           <w:ilvl w:val="0"/>
           <w:numId w:val="2"/>
@@ -127,12 +135,93 @@
           <w:sz w:val="24"/>
           <w:szCs w:val="24"/>
         </w:rPr>
-        <w:t>Airline passengers should be able to scan their ID card and Boarding pass at the kiosk</w:t>
-      </w:r>
-    </w:p>
-    <w:p>
-      <w:pPr>
-        <w:pStyle w:val="Normal1"/>
+        <w:t xml:space="preserve">The kiosk should be </w:t>
+      </w:r>
+      <w:r>
+        <w:rPr>
+          <w:sz w:val="24"/>
+          <w:szCs w:val="24"/>
+        </w:rPr>
+        <w:t xml:space="preserve">able to scan </w:t>
+      </w:r>
+      <w:r>
+        <w:rPr>
+          <w:sz w:val="24"/>
+          <w:szCs w:val="24"/>
+        </w:rPr>
+        <w:t>a</w:t>
+      </w:r>
+      <w:r>
+        <w:rPr>
+          <w:sz w:val="24"/>
+          <w:szCs w:val="24"/>
+        </w:rPr>
+        <w:t>irline passengers ID card and Boarding pass,</w:t>
+      </w:r>
+      <w:r>
+        <w:rPr>
+          <w:sz w:val="24"/>
+          <w:szCs w:val="24"/>
+        </w:rPr>
+        <w:t xml:space="preserve"> extract their information from the boarding pass, verify it from the ID card</w:t>
+      </w:r>
+      <w:r>
+        <w:rPr>
+          <w:rFonts w:eastAsia="Arial" w:cs="Arial"/>
+          <w:color w:val="auto"/>
+          <w:kern w:val="0"/>
+          <w:sz w:val="24"/>
+          <w:szCs w:val="24"/>
+          <w:lang w:val="en-US" w:eastAsia="zh-CN" w:bidi="hi-IN"/>
+        </w:rPr>
+        <w:t>,</w:t>
+      </w:r>
+      <w:r>
+        <w:rPr>
+          <w:sz w:val="24"/>
+          <w:szCs w:val="24"/>
+        </w:rPr>
+        <w:t xml:space="preserve"> </w:t>
+      </w:r>
+      <w:r>
+        <w:rPr>
+          <w:sz w:val="24"/>
+          <w:szCs w:val="24"/>
+        </w:rPr>
+        <w:t xml:space="preserve">and then confirm to match information between the boarding pass and flight manifest </w:t>
+      </w:r>
+      <w:r>
+        <w:rPr>
+          <w:rFonts w:eastAsia="Arial" w:cs="Arial"/>
+          <w:color w:val="auto"/>
+          <w:kern w:val="0"/>
+          <w:sz w:val="24"/>
+          <w:szCs w:val="24"/>
+          <w:lang w:val="en-US" w:eastAsia="zh-CN" w:bidi="hi-IN"/>
+        </w:rPr>
+        <w:t>on server</w:t>
+      </w:r>
+      <w:r>
+        <w:rPr>
+          <w:sz w:val="24"/>
+          <w:szCs w:val="24"/>
+        </w:rPr>
+        <w:t xml:space="preserve">. </w:t>
+      </w:r>
+      <w:r>
+        <w:rPr>
+          <w:b/>
+          <w:bCs/>
+          <w:sz w:val="24"/>
+          <w:szCs w:val="24"/>
+          <w:u w:val="single"/>
+        </w:rPr>
+        <w:t>(Text Data Extraction)</w:t>
+      </w:r>
+    </w:p>
+    <w:p>
+      <w:pPr>
+        <w:pStyle w:val="LOnormal"/>
         <w:numPr>
           <w:ilvl w:val="0"/>
           <w:numId w:val="2"/>
@@ -148,12 +237,54 @@
           <w:sz w:val="24"/>
           <w:szCs w:val="24"/>
         </w:rPr>
-        <w:t>The kiosk should be able to extract passenger information from the boarding pass and then verify it from the ID card.</w:t>
-      </w:r>
-    </w:p>
-    <w:p>
-      <w:pPr>
-        <w:pStyle w:val="Normal1"/>
+        <w:t>The kiosk</w:t>
+      </w:r>
+      <w:r>
+        <w:rPr>
+          <w:sz w:val="24"/>
+          <w:szCs w:val="24"/>
+        </w:rPr>
+        <w:t xml:space="preserve"> should be able to take a </w:t>
+      </w:r>
+      <w:r>
+        <w:rPr>
+          <w:rFonts w:eastAsia="Arial" w:cs="Arial"/>
+          <w:color w:val="auto"/>
+          <w:kern w:val="0"/>
+          <w:sz w:val="24"/>
+          <w:szCs w:val="24"/>
+          <w:lang w:val="en-US" w:eastAsia="zh-CN" w:bidi="hi-IN"/>
+        </w:rPr>
+        <w:t>15-</w:t>
+      </w:r>
+      <w:r>
+        <w:rPr>
+          <w:sz w:val="24"/>
+          <w:szCs w:val="24"/>
+        </w:rPr>
+        <w:t>30</w:t>
+      </w:r>
+      <w:r>
+        <w:rPr>
+          <w:sz w:val="24"/>
+          <w:szCs w:val="24"/>
+        </w:rPr>
+        <w:t xml:space="preserve"> second video of the person and perform facial recognition to match the live person at the kiosk with the ID card provided during the scan. </w:t>
+      </w:r>
+      <w:r>
+        <w:rPr>
+          <w:b/>
+          <w:bCs/>
+          <w:sz w:val="24"/>
+          <w:szCs w:val="24"/>
+          <w:u w:val="single"/>
+        </w:rPr>
+        <w:t>(Face Data Extraction)</w:t>
+      </w:r>
+    </w:p>
+    <w:p>
+      <w:pPr>
+        <w:pStyle w:val="LOnormal"/>
         <w:numPr>
           <w:ilvl w:val="0"/>
           <w:numId w:val="2"/>
@@ -162,19 +293,37 @@
         <w:rPr>
           <w:sz w:val="24"/>
           <w:szCs w:val="24"/>
-        </w:rPr>
-      </w:pPr>
-      <w:r>
-        <w:rPr>
-          <w:sz w:val="24"/>
-          <w:szCs w:val="24"/>
-        </w:rPr>
-        <w:t xml:space="preserve">Kiosk should be able to take a 10 second video of the person and perform facial recognition to match the live person at the kiosk with the ID card provided during the scan. </w:t>
-      </w:r>
-    </w:p>
-    <w:p>
-      <w:pPr>
-        <w:pStyle w:val="Normal1"/>
+          <w:u w:val="none"/>
+        </w:rPr>
+      </w:pPr>
+      <w:r>
+        <w:rPr>
+          <w:sz w:val="24"/>
+          <w:szCs w:val="24"/>
+        </w:rPr>
+        <w:t>The kiosk</w:t>
+      </w:r>
+      <w:r>
+        <w:rPr>
+          <w:sz w:val="24"/>
+          <w:szCs w:val="24"/>
+        </w:rPr>
+        <w:t xml:space="preserve"> should be able to scan the passenger's carry-on baggage and identify any prohibited item and stop the passenger from boarding. </w:t>
+      </w:r>
+      <w:r>
+        <w:rPr>
+          <w:b/>
+          <w:bCs/>
+          <w:sz w:val="24"/>
+          <w:szCs w:val="24"/>
+          <w:u w:val="single"/>
+        </w:rPr>
+        <w:t>(Object Detection)</w:t>
+      </w:r>
+    </w:p>
+    <w:p>
+      <w:pPr>
+        <w:pStyle w:val="LOnormal"/>
         <w:numPr>
           <w:ilvl w:val="0"/>
           <w:numId w:val="2"/>
@@ -191,49 +340,37 @@
           <w:sz w:val="24"/>
           <w:szCs w:val="24"/>
         </w:rPr>
-        <w:t>Kiosk should also be able to scan the passenger's carry-on baggage and identify any prohibited item and stop the passenger from boarding.</w:t>
-      </w:r>
-    </w:p>
-    <w:p>
-      <w:pPr>
-        <w:pStyle w:val="Normal1"/>
-        <w:numPr>
-          <w:ilvl w:val="0"/>
-          <w:numId w:val="2"/>
-        </w:numPr>
-        <w:ind w:left="720" w:hanging="360"/>
-        <w:rPr>
-          <w:sz w:val="24"/>
-          <w:szCs w:val="24"/>
-          <w:u w:val="none"/>
-        </w:rPr>
-      </w:pPr>
-      <w:r>
-        <w:rPr>
-          <w:sz w:val="24"/>
-          <w:szCs w:val="24"/>
-        </w:rPr>
-        <w:t>If all scanning and validation  goes well, the kiosk greets the passenger with a final message that “He/she can board the plane” or if there are issues, the kiosk can suggest the passenger to “Please see an airline representative to complete the boarding along with issues during the validation process”.</w:t>
-      </w:r>
-    </w:p>
-    <w:p>
-      <w:pPr>
-        <w:pStyle w:val="Normal1"/>
-        <w:rPr>
-          <w:sz w:val="24"/>
-          <w:szCs w:val="24"/>
-        </w:rPr>
-      </w:pPr>
-      <w:r>
-        <w:rPr>
-          <w:sz w:val="24"/>
-          <w:szCs w:val="24"/>
-        </w:rPr>
-      </w:r>
-    </w:p>
-    <w:p>
-      <w:pPr>
-        <w:pStyle w:val="Normal1"/>
+        <w:t xml:space="preserve">If all scanning and validation goes well, the kiosk greets the passenger with a final message that “He/she can board the plane” or if there are issues, the kiosk can suggest the passenger to “Please see an airline representative to complete the boarding along with issues during the validation process”. </w:t>
+      </w:r>
+      <w:r>
+        <w:rPr>
+          <w:b/>
+          <w:bCs/>
+          <w:sz w:val="24"/>
+          <w:szCs w:val="24"/>
+          <w:u w:val="single"/>
+        </w:rPr>
+        <w:t>(Validation)</w:t>
+      </w:r>
+    </w:p>
+    <w:p>
+      <w:pPr>
+        <w:pStyle w:val="LOnormal"/>
+        <w:rPr>
+          <w:sz w:val="24"/>
+          <w:szCs w:val="24"/>
+        </w:rPr>
+      </w:pPr>
+      <w:r>
+        <w:rPr>
+          <w:sz w:val="24"/>
+          <w:szCs w:val="24"/>
+        </w:rPr>
+      </w:r>
+    </w:p>
+    <w:p>
+      <w:pPr>
+        <w:pStyle w:val="LOnormal"/>
         <w:rPr>
           <w:b/>
           <w:b/>
@@ -252,7 +389,7 @@
     </w:p>
     <w:p>
       <w:pPr>
-        <w:pStyle w:val="Normal1"/>
+        <w:pStyle w:val="LOnormal"/>
         <w:numPr>
           <w:ilvl w:val="0"/>
           <w:numId w:val="1"/>
@@ -274,7 +411,7 @@
     </w:p>
     <w:p>
       <w:pPr>
-        <w:pStyle w:val="Normal1"/>
+        <w:pStyle w:val="LOnormal"/>
         <w:numPr>
           <w:ilvl w:val="0"/>
           <w:numId w:val="1"/>
@@ -296,7 +433,7 @@
     </w:p>
     <w:p>
       <w:pPr>
-        <w:pStyle w:val="Normal1"/>
+        <w:pStyle w:val="LOnormal"/>
         <w:numPr>
           <w:ilvl w:val="0"/>
           <w:numId w:val="1"/>
@@ -318,7 +455,7 @@
     </w:p>
     <w:p>
       <w:pPr>
-        <w:pStyle w:val="Normal1"/>
+        <w:pStyle w:val="LOnormal"/>
         <w:numPr>
           <w:ilvl w:val="0"/>
           <w:numId w:val="1"/>
@@ -340,7 +477,7 @@
     </w:p>
     <w:p>
       <w:pPr>
-        <w:pStyle w:val="Normal1"/>
+        <w:pStyle w:val="LOnormal"/>
         <w:numPr>
           <w:ilvl w:val="0"/>
           <w:numId w:val="1"/>
@@ -362,7 +499,7 @@
     </w:p>
     <w:p>
       <w:pPr>
-        <w:pStyle w:val="Normal1"/>
+        <w:pStyle w:val="LOnormal"/>
         <w:numPr>
           <w:ilvl w:val="0"/>
           <w:numId w:val="1"/>
@@ -384,7 +521,7 @@
     </w:p>
     <w:p>
       <w:pPr>
-        <w:pStyle w:val="Normal1"/>
+        <w:pStyle w:val="LOnormal"/>
         <w:numPr>
           <w:ilvl w:val="0"/>
           <w:numId w:val="1"/>
@@ -406,7 +543,7 @@
     </w:p>
     <w:p>
       <w:pPr>
-        <w:pStyle w:val="Normal1"/>
+        <w:pStyle w:val="LOnormal"/>
         <w:ind w:left="0" w:hanging="0"/>
         <w:rPr>
           <w:sz w:val="24"/>
@@ -422,7 +559,23 @@
     </w:p>
     <w:p>
       <w:pPr>
-        <w:pStyle w:val="Normal1"/>
+        <w:pStyle w:val="LOnormal"/>
+        <w:ind w:left="0" w:hanging="0"/>
+        <w:rPr>
+          <w:sz w:val="24"/>
+          <w:szCs w:val="24"/>
+        </w:rPr>
+      </w:pPr>
+      <w:r>
+        <w:rPr>
+          <w:sz w:val="24"/>
+          <w:szCs w:val="24"/>
+        </w:rPr>
+      </w:r>
+    </w:p>
+    <w:p>
+      <w:pPr>
+        <w:pStyle w:val="LOnormal"/>
         <w:ind w:left="0" w:hanging="0"/>
         <w:rPr>
           <w:b/>
@@ -442,7 +595,7 @@
     </w:p>
     <w:p>
       <w:pPr>
-        <w:pStyle w:val="Normal1"/>
+        <w:pStyle w:val="LOnormal"/>
         <w:numPr>
           <w:ilvl w:val="0"/>
           <w:numId w:val="4"/>
@@ -459,12 +612,26 @@
           <w:sz w:val="24"/>
           <w:szCs w:val="24"/>
         </w:rPr>
-        <w:t xml:space="preserve">Flight Manifest List for all passengers (5) </w:t>
-      </w:r>
-    </w:p>
-    <w:p>
-      <w:pPr>
-        <w:pStyle w:val="Normal1"/>
+        <w:t>Flight Manifest List for all passengers (</w:t>
+      </w:r>
+      <w:r>
+        <w:rPr>
+          <w:sz w:val="24"/>
+          <w:szCs w:val="24"/>
+        </w:rPr>
+        <w:t>6</w:t>
+      </w:r>
+      <w:r>
+        <w:rPr>
+          <w:sz w:val="24"/>
+          <w:szCs w:val="24"/>
+        </w:rPr>
+        <w:t xml:space="preserve">) </w:t>
+      </w:r>
+    </w:p>
+    <w:p>
+      <w:pPr>
+        <w:pStyle w:val="LOnormal"/>
         <w:numPr>
           <w:ilvl w:val="0"/>
           <w:numId w:val="4"/>
@@ -481,12 +648,26 @@
           <w:sz w:val="24"/>
           <w:szCs w:val="24"/>
         </w:rPr>
-        <w:t>Passenger ID card (5 including one face photo for the project owner)</w:t>
-      </w:r>
-    </w:p>
-    <w:p>
-      <w:pPr>
-        <w:pStyle w:val="Normal1"/>
+        <w:t>Passenger ID card (</w:t>
+      </w:r>
+      <w:r>
+        <w:rPr>
+          <w:sz w:val="24"/>
+          <w:szCs w:val="24"/>
+        </w:rPr>
+        <w:t>6</w:t>
+      </w:r>
+      <w:r>
+        <w:rPr>
+          <w:sz w:val="24"/>
+          <w:szCs w:val="24"/>
+        </w:rPr>
+        <w:t>)</w:t>
+      </w:r>
+    </w:p>
+    <w:p>
+      <w:pPr>
+        <w:pStyle w:val="LOnormal"/>
         <w:numPr>
           <w:ilvl w:val="0"/>
           <w:numId w:val="4"/>
@@ -503,12 +684,26 @@
           <w:sz w:val="24"/>
           <w:szCs w:val="24"/>
         </w:rPr>
-        <w:t>Passenger Boarding Pass (5)</w:t>
-      </w:r>
-    </w:p>
-    <w:p>
-      <w:pPr>
-        <w:pStyle w:val="Normal1"/>
+        <w:t>Passenger Boarding Pass (</w:t>
+      </w:r>
+      <w:r>
+        <w:rPr>
+          <w:sz w:val="24"/>
+          <w:szCs w:val="24"/>
+        </w:rPr>
+        <w:t>6</w:t>
+      </w:r>
+      <w:r>
+        <w:rPr>
+          <w:sz w:val="24"/>
+          <w:szCs w:val="24"/>
+        </w:rPr>
+        <w:t>)</w:t>
+      </w:r>
+    </w:p>
+    <w:p>
+      <w:pPr>
+        <w:pStyle w:val="LOnormal"/>
         <w:numPr>
           <w:ilvl w:val="0"/>
           <w:numId w:val="4"/>
@@ -525,26 +720,12 @@
           <w:sz w:val="24"/>
           <w:szCs w:val="24"/>
         </w:rPr>
-        <w:t>Passenger 15-30 second video showing their face (Project owne</w:t>
-      </w:r>
-      <w:r>
-        <w:rPr>
-          <w:sz w:val="24"/>
-          <w:szCs w:val="24"/>
-        </w:rPr>
-        <w:t>r</w:t>
-      </w:r>
-      <w:r>
-        <w:rPr>
-          <w:sz w:val="24"/>
-          <w:szCs w:val="24"/>
-        </w:rPr>
-        <w:t xml:space="preserve"> video)</w:t>
-      </w:r>
-    </w:p>
-    <w:p>
-      <w:pPr>
-        <w:pStyle w:val="Normal1"/>
+        <w:t xml:space="preserve">Passenger 15-30 second video showing their face </w:t>
+      </w:r>
+    </w:p>
+    <w:p>
+      <w:pPr>
+        <w:pStyle w:val="LOnormal"/>
         <w:numPr>
           <w:ilvl w:val="0"/>
           <w:numId w:val="4"/>
@@ -561,27 +742,27 @@
           <w:sz w:val="24"/>
           <w:szCs w:val="24"/>
         </w:rPr>
-        <w:t>Passenger carry-on items photo (Please use the sample images provided in the project)</w:t>
-      </w:r>
-    </w:p>
-    <w:p>
-      <w:pPr>
-        <w:pStyle w:val="Normal1"/>
-        <w:rPr>
-          <w:sz w:val="24"/>
-          <w:szCs w:val="24"/>
-        </w:rPr>
-      </w:pPr>
-      <w:r>
-        <w:rPr>
-          <w:sz w:val="24"/>
-          <w:szCs w:val="24"/>
-        </w:rPr>
-      </w:r>
-    </w:p>
-    <w:p>
-      <w:pPr>
-        <w:pStyle w:val="Normal1"/>
+        <w:t xml:space="preserve">Passenger carry-on items photo </w:t>
+      </w:r>
+    </w:p>
+    <w:p>
+      <w:pPr>
+        <w:pStyle w:val="LOnormal"/>
+        <w:rPr>
+          <w:sz w:val="24"/>
+          <w:szCs w:val="24"/>
+        </w:rPr>
+      </w:pPr>
+      <w:r>
+        <w:rPr>
+          <w:sz w:val="24"/>
+          <w:szCs w:val="24"/>
+        </w:rPr>
+      </w:r>
+    </w:p>
+    <w:p>
+      <w:pPr>
+        <w:pStyle w:val="LOnormal"/>
         <w:rPr>
           <w:b/>
           <w:b/>
@@ -600,7 +781,7 @@
     </w:p>
     <w:p>
       <w:pPr>
-        <w:pStyle w:val="Normal1"/>
+        <w:pStyle w:val="LOnormal"/>
         <w:rPr>
           <w:b/>
           <w:b/>
@@ -618,7 +799,7 @@
     </w:p>
     <w:p>
       <w:pPr>
-        <w:pStyle w:val="Normal1"/>
+        <w:pStyle w:val="LOnormal"/>
         <w:numPr>
           <w:ilvl w:val="0"/>
           <w:numId w:val="3"/>
@@ -643,7 +824,25 @@
           <w:sz w:val="24"/>
           <w:szCs w:val="24"/>
         </w:rPr>
-        <w:t>Azure Form recognizer service</w:t>
+        <w:t>Azure Form recognizer</w:t>
+      </w:r>
+      <w:r>
+        <w:rPr>
+          <w:b/>
+          <w:bCs/>
+          <w:sz w:val="24"/>
+          <w:szCs w:val="24"/>
+        </w:rPr>
+        <w:t xml:space="preserve"> </w:t>
+      </w:r>
+      <w:r>
+        <w:rPr>
+          <w:b/>
+          <w:bCs/>
+          <w:sz w:val="24"/>
+          <w:szCs w:val="24"/>
+        </w:rPr>
+        <w:t>service</w:t>
       </w:r>
       <w:r>
         <w:rPr>
@@ -652,10 +851,18 @@
         </w:rPr>
         <w:t>, a model will be trained to extract passengers information from the Boarding passes</w:t>
       </w:r>
-    </w:p>
-    <w:p>
-      <w:pPr>
-        <w:pStyle w:val="Normal1"/>
+      <w:r>
+        <w:rPr>
+          <w:sz w:val="24"/>
+          <w:szCs w:val="24"/>
+          <w:u w:val="none"/>
+        </w:rPr>
+        <w:t>.</w:t>
+      </w:r>
+    </w:p>
+    <w:p>
+      <w:pPr>
+        <w:pStyle w:val="LOnormal"/>
         <w:numPr>
           <w:ilvl w:val="0"/>
           <w:numId w:val="3"/>
@@ -677,22 +884,84 @@
       <w:r>
         <w:rPr>
           <w:b/>
-          <w:sz w:val="24"/>
-          <w:szCs w:val="24"/>
-        </w:rPr>
-        <w:t>Azure Form recognition digital ID</w:t>
-      </w:r>
-      <w:r>
-        <w:rPr>
-          <w:sz w:val="24"/>
-          <w:szCs w:val="24"/>
-        </w:rPr>
-        <w:t xml:space="preserve"> service will be used to extract the face and personal information from the passengers digital ID</w:t>
-      </w:r>
-    </w:p>
-    <w:p>
-      <w:pPr>
-        <w:pStyle w:val="Normal1"/>
+          <w:bCs/>
+          <w:sz w:val="24"/>
+          <w:szCs w:val="24"/>
+        </w:rPr>
+        <w:t xml:space="preserve">Face API </w:t>
+      </w:r>
+      <w:r>
+        <w:rPr>
+          <w:b/>
+          <w:bCs/>
+          <w:sz w:val="24"/>
+          <w:szCs w:val="24"/>
+        </w:rPr>
+        <w:t xml:space="preserve">service </w:t>
+      </w:r>
+      <w:r>
+        <w:rPr>
+          <w:b w:val="false"/>
+          <w:bCs w:val="false"/>
+          <w:sz w:val="24"/>
+          <w:szCs w:val="24"/>
+        </w:rPr>
+        <w:t>and</w:t>
+      </w:r>
+      <w:r>
+        <w:rPr>
+          <w:b/>
+          <w:bCs/>
+          <w:sz w:val="24"/>
+          <w:szCs w:val="24"/>
+        </w:rPr>
+        <w:t xml:space="preserve"> </w:t>
+      </w:r>
+      <w:r>
+        <w:rPr>
+          <w:b/>
+          <w:sz w:val="24"/>
+          <w:szCs w:val="24"/>
+        </w:rPr>
+        <w:t>Azure Form recognizer</w:t>
+      </w:r>
+      <w:r>
+        <w:rPr>
+          <w:b/>
+          <w:bCs/>
+          <w:sz w:val="24"/>
+          <w:szCs w:val="24"/>
+        </w:rPr>
+        <w:t xml:space="preserve"> </w:t>
+      </w:r>
+      <w:r>
+        <w:rPr>
+          <w:b/>
+          <w:bCs/>
+          <w:sz w:val="24"/>
+          <w:szCs w:val="24"/>
+        </w:rPr>
+        <w:t>service</w:t>
+      </w:r>
+      <w:r>
+        <w:rPr>
+          <w:sz w:val="24"/>
+          <w:szCs w:val="24"/>
+        </w:rPr>
+        <w:t xml:space="preserve"> will be used to extract the face and personal information from the passengers digital ID</w:t>
+      </w:r>
+      <w:r>
+        <w:rPr>
+          <w:sz w:val="24"/>
+          <w:szCs w:val="24"/>
+          <w:u w:val="none"/>
+        </w:rPr>
+        <w:t>.</w:t>
+      </w:r>
+    </w:p>
+    <w:p>
+      <w:pPr>
+        <w:pStyle w:val="LOnormal"/>
         <w:numPr>
           <w:ilvl w:val="0"/>
           <w:numId w:val="3"/>
@@ -709,12 +978,20 @@
           <w:sz w:val="24"/>
           <w:szCs w:val="24"/>
         </w:rPr>
-        <w:t>The passenger information extracted from the boarding pass, will be  validated from the manifest list</w:t>
-      </w:r>
-    </w:p>
-    <w:p>
-      <w:pPr>
-        <w:pStyle w:val="Normal1"/>
+        <w:t>The passenger information extracted from the boarding pass, will be validated from the manifest list</w:t>
+      </w:r>
+      <w:r>
+        <w:rPr>
+          <w:sz w:val="24"/>
+          <w:szCs w:val="24"/>
+          <w:u w:val="none"/>
+        </w:rPr>
+        <w:t>.</w:t>
+      </w:r>
+    </w:p>
+    <w:p>
+      <w:pPr>
+        <w:pStyle w:val="LOnormal"/>
         <w:numPr>
           <w:ilvl w:val="0"/>
           <w:numId w:val="3"/>
@@ -733,10 +1010,18 @@
         </w:rPr>
         <w:t>If person name exist in the manifest list then person identity will be validated from the personal ID</w:t>
       </w:r>
-    </w:p>
-    <w:p>
-      <w:pPr>
-        <w:pStyle w:val="Normal1"/>
+      <w:r>
+        <w:rPr>
+          <w:sz w:val="24"/>
+          <w:szCs w:val="24"/>
+          <w:u w:val="none"/>
+        </w:rPr>
+        <w:t>.</w:t>
+      </w:r>
+    </w:p>
+    <w:p>
+      <w:pPr>
+        <w:pStyle w:val="LOnormal"/>
         <w:numPr>
           <w:ilvl w:val="0"/>
           <w:numId w:val="3"/>
@@ -753,7 +1038,7 @@
           <w:sz w:val="24"/>
           <w:szCs w:val="24"/>
         </w:rPr>
-        <w:t xml:space="preserve">The face photo extracted from the digital ID will be verified from the face photo extracted from the passenger video (as provided) using </w:t>
+        <w:t xml:space="preserve">The face photo extracted from the digital ID will be verified from the face photo extracted from the passenger video using </w:t>
       </w:r>
       <w:r>
         <w:rPr>
@@ -773,7 +1058,7 @@
     </w:p>
     <w:p>
       <w:pPr>
-        <w:pStyle w:val="Normal1"/>
+        <w:pStyle w:val="LOnormal"/>
         <w:numPr>
           <w:ilvl w:val="0"/>
           <w:numId w:val="3"/>
@@ -810,7 +1095,7 @@
     </w:p>
     <w:p>
       <w:pPr>
-        <w:pStyle w:val="Normal1"/>
+        <w:pStyle w:val="LOnormal"/>
         <w:numPr>
           <w:ilvl w:val="0"/>
           <w:numId w:val="3"/>
@@ -827,12 +1112,69 @@
           <w:sz w:val="24"/>
           <w:szCs w:val="24"/>
         </w:rPr>
-        <w:t>As the learning exercise, you can test your Azure custom vision model (which you trained for lighter images identification), using the sample carry-on images provided in the project.</w:t>
-      </w:r>
-    </w:p>
-    <w:p>
-      <w:pPr>
-        <w:pStyle w:val="Normal1"/>
+        <w:t xml:space="preserve">The </w:t>
+      </w:r>
+      <w:r>
+        <w:rPr>
+          <w:sz w:val="24"/>
+          <w:szCs w:val="24"/>
+        </w:rPr>
+        <w:t xml:space="preserve">Azure custom vision model which </w:t>
+      </w:r>
+      <w:r>
+        <w:rPr>
+          <w:sz w:val="24"/>
+          <w:szCs w:val="24"/>
+        </w:rPr>
+        <w:t xml:space="preserve">is </w:t>
+      </w:r>
+      <w:r>
+        <w:rPr>
+          <w:sz w:val="24"/>
+          <w:szCs w:val="24"/>
+        </w:rPr>
+        <w:t xml:space="preserve">trained for lighter images identification </w:t>
+      </w:r>
+      <w:r>
+        <w:rPr>
+          <w:sz w:val="24"/>
+          <w:szCs w:val="24"/>
+        </w:rPr>
+        <w:t>will be tested</w:t>
+      </w:r>
+      <w:r>
+        <w:rPr>
+          <w:sz w:val="24"/>
+          <w:szCs w:val="24"/>
+        </w:rPr>
+        <w:t xml:space="preserve"> using the sample carry-on images </w:t>
+      </w:r>
+      <w:r>
+        <w:rPr>
+          <w:sz w:val="24"/>
+          <w:szCs w:val="24"/>
+        </w:rPr>
+        <w:t xml:space="preserve">on </w:t>
+      </w:r>
+      <w:r>
+        <w:rPr>
+          <w:b/>
+          <w:sz w:val="24"/>
+          <w:szCs w:val="24"/>
+        </w:rPr>
+        <w:t>Azure custom vision services</w:t>
+      </w:r>
+      <w:r>
+        <w:rPr>
+          <w:sz w:val="24"/>
+          <w:szCs w:val="24"/>
+        </w:rPr>
+        <w:t>.</w:t>
+      </w:r>
+    </w:p>
+    <w:p>
+      <w:pPr>
+        <w:pStyle w:val="LOnormal"/>
         <w:numPr>
           <w:ilvl w:val="0"/>
           <w:numId w:val="3"/>
@@ -1610,6 +1952,7 @@
     <w:qFormat/>
     <w:pPr>
       <w:widowControl/>
+      <w:suppressAutoHyphens w:val="true"/>
       <w:bidi w:val="0"/>
       <w:spacing w:lineRule="auto" w:line="276" w:before="0" w:after="0"/>
       <w:jc w:val="left"/>
@@ -1625,8 +1968,8 @@
   </w:style>
   <w:style w:type="paragraph" w:styleId="Heading1">
     <w:name w:val="Heading 1"/>
-    <w:basedOn w:val="Normal1"/>
-    <w:next w:val="Normal1"/>
+    <w:basedOn w:val="LOnormal"/>
+    <w:next w:val="LOnormal"/>
     <w:qFormat/>
     <w:pPr>
       <w:keepNext w:val="true"/>
@@ -1641,8 +1984,8 @@
   </w:style>
   <w:style w:type="paragraph" w:styleId="Heading2">
     <w:name w:val="Heading 2"/>
-    <w:basedOn w:val="Normal1"/>
-    <w:next w:val="Normal1"/>
+    <w:basedOn w:val="LOnormal"/>
+    <w:next w:val="LOnormal"/>
     <w:qFormat/>
     <w:pPr>
       <w:keepNext w:val="true"/>
@@ -1658,8 +2001,8 @@
   </w:style>
   <w:style w:type="paragraph" w:styleId="Heading3">
     <w:name w:val="Heading 3"/>
-    <w:basedOn w:val="Normal1"/>
-    <w:next w:val="Normal1"/>
+    <w:basedOn w:val="LOnormal"/>
+    <w:next w:val="LOnormal"/>
     <w:qFormat/>
     <w:pPr>
       <w:keepNext w:val="true"/>
@@ -1676,8 +2019,8 @@
   </w:style>
   <w:style w:type="paragraph" w:styleId="Heading4">
     <w:name w:val="Heading 4"/>
-    <w:basedOn w:val="Normal1"/>
-    <w:next w:val="Normal1"/>
+    <w:basedOn w:val="LOnormal"/>
+    <w:next w:val="LOnormal"/>
     <w:qFormat/>
     <w:pPr>
       <w:keepNext w:val="true"/>
@@ -1693,8 +2036,8 @@
   </w:style>
   <w:style w:type="paragraph" w:styleId="Heading5">
     <w:name w:val="Heading 5"/>
-    <w:basedOn w:val="Normal1"/>
-    <w:next w:val="Normal1"/>
+    <w:basedOn w:val="LOnormal"/>
+    <w:next w:val="LOnormal"/>
     <w:qFormat/>
     <w:pPr>
       <w:keepNext w:val="true"/>
@@ -1710,8 +2053,8 @@
   </w:style>
   <w:style w:type="paragraph" w:styleId="Heading6">
     <w:name w:val="Heading 6"/>
-    <w:basedOn w:val="Normal1"/>
-    <w:next w:val="Normal1"/>
+    <w:basedOn w:val="LOnormal"/>
+    <w:next w:val="LOnormal"/>
     <w:qFormat/>
     <w:pPr>
       <w:keepNext w:val="true"/>
@@ -1784,11 +2127,12 @@
       <w:rFonts w:cs="Lohit Devanagari"/>
     </w:rPr>
   </w:style>
-  <w:style w:type="paragraph" w:styleId="Normal1" w:default="1">
+  <w:style w:type="paragraph" w:styleId="LOnormal" w:default="1">
     <w:name w:val="LO-normal"/>
     <w:qFormat/>
     <w:pPr>
       <w:widowControl/>
+      <w:suppressAutoHyphens w:val="true"/>
       <w:bidi w:val="0"/>
       <w:spacing w:lineRule="auto" w:line="276" w:before="0" w:after="0"/>
       <w:jc w:val="left"/>
@@ -1804,8 +2148,8 @@
   </w:style>
   <w:style w:type="paragraph" w:styleId="Title">
     <w:name w:val="Title"/>
-    <w:basedOn w:val="Normal1"/>
-    <w:next w:val="Normal1"/>
+    <w:basedOn w:val="LOnormal"/>
+    <w:next w:val="LOnormal"/>
     <w:qFormat/>
     <w:pPr>
       <w:keepNext w:val="true"/>
@@ -1820,8 +2164,8 @@
   </w:style>
   <w:style w:type="paragraph" w:styleId="Subtitle">
     <w:name w:val="Subtitle"/>
-    <w:basedOn w:val="Normal1"/>
-    <w:next w:val="Normal1"/>
+    <w:basedOn w:val="LOnormal"/>
+    <w:next w:val="LOnormal"/>
     <w:qFormat/>
     <w:pPr>
       <w:keepNext w:val="true"/>

</xml_diff>